<commit_message>
lab exp. 6 added
</commit_message>
<xml_diff>
--- a/temp/DataCom Lab-6.docx
+++ b/temp/DataCom Lab-6.docx
@@ -6,6 +6,8 @@
       <w:pPr>
         <w:jc w:val="center"/>
       </w:pPr>
+      <w:bookmarkStart w:id="0" w:name="_Hlk101226663"/>
+      <w:bookmarkEnd w:id="0"/>
     </w:p>
     <w:p>
       <w:pPr>
@@ -1124,6 +1126,7 @@
           <w:rFonts w:ascii="Times New Roman" w:hAnsi="Times New Roman" w:cs="Times New Roman"/>
           <w:b/>
           <w:bCs/>
+          <w:noProof/>
           <w:sz w:val="32"/>
           <w:szCs w:val="32"/>
           <w:u w:val="single"/>
@@ -1879,6 +1882,7 @@
           <w:rFonts w:ascii="Times New Roman" w:hAnsi="Times New Roman" w:cs="Times New Roman"/>
           <w:b/>
           <w:bCs/>
+          <w:noProof/>
           <w:sz w:val="32"/>
           <w:szCs w:val="32"/>
           <w:u w:val="single"/>
@@ -1943,78 +1947,256 @@
           <w:u w:val="single"/>
         </w:rPr>
       </w:pPr>
-    </w:p>
-    <w:p>
-      <w:pPr>
-        <w:rPr>
-          <w:rFonts w:ascii="Times New Roman" w:hAnsi="Times New Roman" w:cs="Times New Roman"/>
-          <w:b/>
-          <w:bCs/>
-          <w:sz w:val="32"/>
-          <w:szCs w:val="32"/>
-          <w:u w:val="single"/>
-        </w:rPr>
-      </w:pPr>
-    </w:p>
-    <w:p>
-      <w:pPr>
-        <w:rPr>
-          <w:rFonts w:ascii="Times New Roman" w:hAnsi="Times New Roman" w:cs="Times New Roman"/>
-          <w:b/>
-          <w:bCs/>
-          <w:sz w:val="32"/>
-          <w:szCs w:val="32"/>
-          <w:u w:val="single"/>
-        </w:rPr>
-      </w:pPr>
-    </w:p>
-    <w:p>
-      <w:pPr>
-        <w:rPr>
-          <w:rFonts w:ascii="Times New Roman" w:hAnsi="Times New Roman" w:cs="Times New Roman"/>
-          <w:b/>
-          <w:bCs/>
-          <w:sz w:val="32"/>
-          <w:szCs w:val="32"/>
-          <w:u w:val="single"/>
-        </w:rPr>
-      </w:pPr>
-    </w:p>
-    <w:p>
-      <w:pPr>
-        <w:rPr>
-          <w:rFonts w:ascii="Times New Roman" w:hAnsi="Times New Roman" w:cs="Times New Roman"/>
-          <w:b/>
-          <w:bCs/>
-          <w:sz w:val="32"/>
-          <w:szCs w:val="32"/>
-          <w:u w:val="single"/>
-        </w:rPr>
-      </w:pPr>
-    </w:p>
-    <w:p>
-      <w:pPr>
-        <w:rPr>
-          <w:rFonts w:ascii="Times New Roman" w:hAnsi="Times New Roman" w:cs="Times New Roman"/>
-          <w:b/>
-          <w:bCs/>
-          <w:sz w:val="32"/>
-          <w:szCs w:val="32"/>
-          <w:u w:val="single"/>
-        </w:rPr>
-      </w:pPr>
-    </w:p>
-    <w:p>
-      <w:pPr>
-        <w:rPr>
-          <w:rFonts w:ascii="Times New Roman" w:hAnsi="Times New Roman" w:cs="Times New Roman"/>
-          <w:b/>
-          <w:bCs/>
-          <w:sz w:val="32"/>
-          <w:szCs w:val="32"/>
-          <w:u w:val="single"/>
-        </w:rPr>
-      </w:pPr>
+      <w:r>
+        <w:rPr>
+          <w:rFonts w:ascii="Times New Roman" w:hAnsi="Times New Roman" w:cs="Times New Roman"/>
+          <w:b/>
+          <w:bCs/>
+          <w:sz w:val="32"/>
+          <w:szCs w:val="32"/>
+          <w:u w:val="single"/>
+        </w:rPr>
+        <w:t>Modulation Output Scope:</w:t>
+      </w:r>
+    </w:p>
+    <w:p>
+      <w:pPr>
+        <w:rPr>
+          <w:rFonts w:ascii="Times New Roman" w:hAnsi="Times New Roman" w:cs="Times New Roman"/>
+          <w:b/>
+          <w:bCs/>
+          <w:sz w:val="32"/>
+          <w:szCs w:val="32"/>
+          <w:u w:val="single"/>
+        </w:rPr>
+      </w:pPr>
+      <w:r>
+        <w:rPr>
+          <w:noProof/>
+        </w:rPr>
+        <w:drawing>
+          <wp:inline distT="0" distB="0" distL="0" distR="0" wp14:anchorId="020F563D" wp14:editId="2D5B400C">
+            <wp:extent cx="8229600" cy="4236720"/>
+            <wp:effectExtent l="0" t="0" r="0" b="0"/>
+            <wp:docPr id="7" name="Picture 7"/>
+            <wp:cNvGraphicFramePr>
+              <a:graphicFrameLocks xmlns:a="http://schemas.openxmlformats.org/drawingml/2006/main" noChangeAspect="1"/>
+            </wp:cNvGraphicFramePr>
+            <a:graphic xmlns:a="http://schemas.openxmlformats.org/drawingml/2006/main">
+              <a:graphicData uri="http://schemas.openxmlformats.org/drawingml/2006/picture">
+                <pic:pic xmlns:pic="http://schemas.openxmlformats.org/drawingml/2006/picture">
+                  <pic:nvPicPr>
+                    <pic:cNvPr id="1" name=""/>
+                    <pic:cNvPicPr/>
+                  </pic:nvPicPr>
+                  <pic:blipFill>
+                    <a:blip r:embed="rId11"/>
+                    <a:stretch>
+                      <a:fillRect/>
+                    </a:stretch>
+                  </pic:blipFill>
+                  <pic:spPr>
+                    <a:xfrm>
+                      <a:off x="0" y="0"/>
+                      <a:ext cx="8229600" cy="4236720"/>
+                    </a:xfrm>
+                    <a:prstGeom prst="rect">
+                      <a:avLst/>
+                    </a:prstGeom>
+                  </pic:spPr>
+                </pic:pic>
+              </a:graphicData>
+            </a:graphic>
+          </wp:inline>
+        </w:drawing>
+      </w:r>
+    </w:p>
+    <w:p>
+      <w:pPr>
+        <w:rPr>
+          <w:rFonts w:ascii="Times New Roman" w:hAnsi="Times New Roman" w:cs="Times New Roman"/>
+          <w:b/>
+          <w:bCs/>
+          <w:sz w:val="32"/>
+          <w:szCs w:val="32"/>
+          <w:u w:val="single"/>
+        </w:rPr>
+      </w:pPr>
+    </w:p>
+    <w:p>
+      <w:pPr>
+        <w:rPr>
+          <w:rFonts w:ascii="Times New Roman" w:hAnsi="Times New Roman" w:cs="Times New Roman"/>
+          <w:b/>
+          <w:bCs/>
+          <w:sz w:val="32"/>
+          <w:szCs w:val="32"/>
+          <w:u w:val="single"/>
+        </w:rPr>
+      </w:pPr>
+      <w:r>
+        <w:rPr>
+          <w:rFonts w:ascii="Times New Roman" w:hAnsi="Times New Roman" w:cs="Times New Roman"/>
+          <w:b/>
+          <w:bCs/>
+          <w:sz w:val="32"/>
+          <w:szCs w:val="32"/>
+          <w:u w:val="single"/>
+        </w:rPr>
+        <w:t>Demodulation Output Scope:</w:t>
+      </w:r>
+    </w:p>
+    <w:p>
+      <w:pPr>
+        <w:rPr>
+          <w:rFonts w:ascii="Times New Roman" w:hAnsi="Times New Roman" w:cs="Times New Roman"/>
+          <w:b/>
+          <w:bCs/>
+          <w:sz w:val="32"/>
+          <w:szCs w:val="32"/>
+          <w:u w:val="single"/>
+        </w:rPr>
+      </w:pPr>
+      <w:r>
+        <w:rPr>
+          <w:noProof/>
+        </w:rPr>
+        <w:drawing>
+          <wp:inline distT="0" distB="0" distL="0" distR="0" wp14:anchorId="7B154EE3" wp14:editId="1C54CCF7">
+            <wp:extent cx="8229600" cy="3771900"/>
+            <wp:effectExtent l="0" t="0" r="0" b="0"/>
+            <wp:docPr id="12" name="Picture 12"/>
+            <wp:cNvGraphicFramePr>
+              <a:graphicFrameLocks xmlns:a="http://schemas.openxmlformats.org/drawingml/2006/main" noChangeAspect="1"/>
+            </wp:cNvGraphicFramePr>
+            <a:graphic xmlns:a="http://schemas.openxmlformats.org/drawingml/2006/main">
+              <a:graphicData uri="http://schemas.openxmlformats.org/drawingml/2006/picture">
+                <pic:pic xmlns:pic="http://schemas.openxmlformats.org/drawingml/2006/picture">
+                  <pic:nvPicPr>
+                    <pic:cNvPr id="1" name=""/>
+                    <pic:cNvPicPr/>
+                  </pic:nvPicPr>
+                  <pic:blipFill>
+                    <a:blip r:embed="rId12"/>
+                    <a:stretch>
+                      <a:fillRect/>
+                    </a:stretch>
+                  </pic:blipFill>
+                  <pic:spPr>
+                    <a:xfrm>
+                      <a:off x="0" y="0"/>
+                      <a:ext cx="8229600" cy="3771900"/>
+                    </a:xfrm>
+                    <a:prstGeom prst="rect">
+                      <a:avLst/>
+                    </a:prstGeom>
+                  </pic:spPr>
+                </pic:pic>
+              </a:graphicData>
+            </a:graphic>
+          </wp:inline>
+        </w:drawing>
+      </w:r>
+    </w:p>
+    <w:p>
+      <w:pPr>
+        <w:rPr>
+          <w:rFonts w:ascii="Times New Roman" w:hAnsi="Times New Roman" w:cs="Times New Roman"/>
+          <w:b/>
+          <w:bCs/>
+          <w:sz w:val="32"/>
+          <w:szCs w:val="32"/>
+          <w:u w:val="single"/>
+        </w:rPr>
+      </w:pPr>
+    </w:p>
+    <w:p>
+      <w:pPr>
+        <w:rPr>
+          <w:rFonts w:ascii="Times New Roman" w:hAnsi="Times New Roman" w:cs="Times New Roman"/>
+          <w:b/>
+          <w:bCs/>
+          <w:sz w:val="32"/>
+          <w:szCs w:val="32"/>
+          <w:u w:val="single"/>
+        </w:rPr>
+      </w:pPr>
+    </w:p>
+    <w:p>
+      <w:pPr>
+        <w:rPr>
+          <w:rFonts w:ascii="Times New Roman" w:hAnsi="Times New Roman" w:cs="Times New Roman"/>
+          <w:b/>
+          <w:bCs/>
+          <w:sz w:val="32"/>
+          <w:szCs w:val="32"/>
+          <w:u w:val="single"/>
+        </w:rPr>
+      </w:pPr>
+      <w:r>
+        <w:rPr>
+          <w:rFonts w:ascii="Times New Roman" w:hAnsi="Times New Roman" w:cs="Times New Roman"/>
+          <w:b/>
+          <w:bCs/>
+          <w:sz w:val="32"/>
+          <w:szCs w:val="32"/>
+          <w:u w:val="single"/>
+        </w:rPr>
+        <w:lastRenderedPageBreak/>
+        <w:t>Scope for original signal and recovered signal:</w:t>
+      </w:r>
+    </w:p>
+    <w:p>
+      <w:pPr>
+        <w:rPr>
+          <w:rFonts w:ascii="Times New Roman" w:hAnsi="Times New Roman" w:cs="Times New Roman"/>
+          <w:b/>
+          <w:bCs/>
+          <w:sz w:val="32"/>
+          <w:szCs w:val="32"/>
+          <w:u w:val="single"/>
+        </w:rPr>
+      </w:pPr>
+      <w:r>
+        <w:rPr>
+          <w:noProof/>
+        </w:rPr>
+        <w:drawing>
+          <wp:inline distT="0" distB="0" distL="0" distR="0" wp14:anchorId="3648DB1E" wp14:editId="20F0922F">
+            <wp:extent cx="8229600" cy="4629150"/>
+            <wp:effectExtent l="0" t="0" r="0" b="0"/>
+            <wp:docPr id="13" name="Picture 13"/>
+            <wp:cNvGraphicFramePr>
+              <a:graphicFrameLocks xmlns:a="http://schemas.openxmlformats.org/drawingml/2006/main" noChangeAspect="1"/>
+            </wp:cNvGraphicFramePr>
+            <a:graphic xmlns:a="http://schemas.openxmlformats.org/drawingml/2006/main">
+              <a:graphicData uri="http://schemas.openxmlformats.org/drawingml/2006/picture">
+                <pic:pic xmlns:pic="http://schemas.openxmlformats.org/drawingml/2006/picture">
+                  <pic:nvPicPr>
+                    <pic:cNvPr id="1" name=""/>
+                    <pic:cNvPicPr/>
+                  </pic:nvPicPr>
+                  <pic:blipFill>
+                    <a:blip r:embed="rId13"/>
+                    <a:stretch>
+                      <a:fillRect/>
+                    </a:stretch>
+                  </pic:blipFill>
+                  <pic:spPr>
+                    <a:xfrm>
+                      <a:off x="0" y="0"/>
+                      <a:ext cx="8229600" cy="4629150"/>
+                    </a:xfrm>
+                    <a:prstGeom prst="rect">
+                      <a:avLst/>
+                    </a:prstGeom>
+                  </pic:spPr>
+                </pic:pic>
+              </a:graphicData>
+            </a:graphic>
+          </wp:inline>
+        </w:drawing>
+      </w:r>
     </w:p>
     <w:p>
       <w:pPr>
@@ -2719,7 +2901,7 @@
   <w:style w:type="paragraph" w:default="1" w:styleId="Normal">
     <w:name w:val="Normal"/>
     <w:qFormat/>
-    <w:rsid w:val="002B2010"/>
+    <w:rsid w:val="00F94265"/>
     <w:pPr>
       <w:spacing w:line="256" w:lineRule="auto"/>
     </w:pPr>

</xml_diff>

<commit_message>
lab exp 6 and 7 added
</commit_message>
<xml_diff>
--- a/temp/DataCom Lab-6.docx
+++ b/temp/DataCom Lab-6.docx
@@ -220,7 +220,7 @@
           <w:sz w:val="36"/>
           <w:szCs w:val="36"/>
         </w:rPr>
-        <w:t>5</w:t>
+        <w:t>6</w:t>
       </w:r>
     </w:p>
     <w:p>
@@ -235,19 +235,17 @@
           <w:szCs w:val="36"/>
         </w:rPr>
       </w:pPr>
-    </w:p>
-    <w:p>
-      <w:pPr>
-        <w:spacing w:after="0"/>
-        <w:jc w:val="center"/>
+      <w:r>
         <w:rPr>
           <w:rFonts w:ascii="Trebuchet MS" w:hAnsi="Trebuchet MS" w:cs="Arial"/>
           <w:b/>
           <w:color w:val="004EA2"/>
           <w:sz w:val="36"/>
           <w:szCs w:val="36"/>
-        </w:rPr>
-      </w:pPr>
+          <w:u w:val="single"/>
+        </w:rPr>
+        <w:t xml:space="preserve">Exp. </w:t>
+      </w:r>
       <w:r>
         <w:rPr>
           <w:rFonts w:ascii="Trebuchet MS" w:hAnsi="Trebuchet MS" w:cs="Arial"/>
@@ -257,7 +255,7 @@
           <w:szCs w:val="36"/>
           <w:u w:val="single"/>
         </w:rPr>
-        <w:t xml:space="preserve">Exp. </w:t>
+        <w:t>Title:</w:t>
       </w:r>
       <w:r>
         <w:rPr>
@@ -266,9 +264,8 @@
           <w:color w:val="004EA2"/>
           <w:sz w:val="36"/>
           <w:szCs w:val="36"/>
-          <w:u w:val="single"/>
-        </w:rPr>
-        <w:t>Title:</w:t>
+        </w:rPr>
+        <w:t xml:space="preserve"> </w:t>
       </w:r>
       <w:r>
         <w:rPr>
@@ -278,30 +275,8 @@
           <w:sz w:val="36"/>
           <w:szCs w:val="36"/>
         </w:rPr>
-        <w:t xml:space="preserve"> </w:t>
-      </w:r>
-      <w:r>
-        <w:rPr>
-          <w:rFonts w:ascii="Trebuchet MS" w:hAnsi="Trebuchet MS" w:cs="Arial"/>
-          <w:b/>
-          <w:color w:val="004EA2"/>
-          <w:sz w:val="36"/>
-          <w:szCs w:val="36"/>
-        </w:rPr>
-        <w:t>Study of Digital to Analog Conversion using MATLAB</w:t>
-      </w:r>
-    </w:p>
-    <w:p>
-      <w:pPr>
-        <w:spacing w:after="0"/>
-        <w:rPr>
-          <w:rFonts w:ascii="Trebuchet MS" w:hAnsi="Trebuchet MS" w:cs="Arial"/>
-          <w:b/>
-          <w:color w:val="004EA2"/>
-          <w:sz w:val="36"/>
-          <w:szCs w:val="36"/>
-        </w:rPr>
-      </w:pPr>
+        <w:t>Study of Amplitude Modulator and Demodulator using Simulink</w:t>
+      </w:r>
     </w:p>
     <w:p>
       <w:pPr>
@@ -779,7 +754,7 @@
           <w:sz w:val="40"/>
           <w:szCs w:val="40"/>
         </w:rPr>
-        <w:t>19</w:t>
+        <w:t>20</w:t>
       </w:r>
       <w:r>
         <w:rPr>
@@ -998,7 +973,9 @@
           <w:u w:val="single"/>
         </w:rPr>
       </w:pPr>
-      <w:r>
+    </w:p>
+    <w:p>
+      <w:pPr>
         <w:rPr>
           <w:rFonts w:ascii="TimesNewRomanPS-BoldMT" w:hAnsi="TimesNewRomanPS-BoldMT"/>
           <w:b/>
@@ -1008,6 +985,18 @@
           <w:szCs w:val="38"/>
           <w:u w:val="single"/>
         </w:rPr>
+      </w:pPr>
+      <w:r>
+        <w:rPr>
+          <w:rFonts w:ascii="TimesNewRomanPS-BoldMT" w:hAnsi="TimesNewRomanPS-BoldMT"/>
+          <w:b/>
+          <w:bCs/>
+          <w:color w:val="231F20"/>
+          <w:sz w:val="38"/>
+          <w:szCs w:val="38"/>
+          <w:u w:val="single"/>
+        </w:rPr>
+        <w:lastRenderedPageBreak/>
         <w:t>Class Task:</w:t>
       </w:r>
     </w:p>
@@ -1170,15 +1159,96 @@
     </w:p>
     <w:p>
       <w:pPr>
-        <w:rPr>
-          <w:rFonts w:ascii="Times New Roman" w:hAnsi="Times New Roman" w:cs="Times New Roman"/>
-          <w:b/>
-          <w:bCs/>
-          <w:sz w:val="32"/>
-          <w:szCs w:val="32"/>
-          <w:u w:val="single"/>
-        </w:rPr>
-      </w:pPr>
+        <w:jc w:val="both"/>
+        <w:rPr>
+          <w:rFonts w:ascii="Times New Roman" w:hAnsi="Times New Roman" w:cs="Times New Roman"/>
+          <w:sz w:val="32"/>
+          <w:szCs w:val="32"/>
+        </w:rPr>
+      </w:pPr>
+      <w:r>
+        <w:rPr>
+          <w:rFonts w:ascii="Times New Roman" w:hAnsi="Times New Roman" w:cs="Times New Roman"/>
+          <w:b/>
+          <w:bCs/>
+          <w:sz w:val="32"/>
+          <w:szCs w:val="32"/>
+          <w:u w:val="single"/>
+        </w:rPr>
+        <w:t>Procedure:</w:t>
+      </w:r>
+      <w:r>
+        <w:rPr>
+          <w:rFonts w:ascii="Times New Roman" w:hAnsi="Times New Roman" w:cs="Times New Roman"/>
+          <w:sz w:val="32"/>
+          <w:szCs w:val="32"/>
+        </w:rPr>
+        <w:t xml:space="preserve">  At first, we opened Simulink in MATLAB and select blank model. Then from library browser we ch</w:t>
+      </w:r>
+      <w:r>
+        <w:rPr>
+          <w:rFonts w:ascii="Times New Roman" w:hAnsi="Times New Roman" w:cs="Times New Roman"/>
+          <w:sz w:val="32"/>
+          <w:szCs w:val="32"/>
+        </w:rPr>
+        <w:t>o</w:t>
+      </w:r>
+      <w:r>
+        <w:rPr>
+          <w:rFonts w:ascii="Times New Roman" w:hAnsi="Times New Roman" w:cs="Times New Roman"/>
+          <w:sz w:val="32"/>
+          <w:szCs w:val="32"/>
+        </w:rPr>
+        <w:t xml:space="preserve">ose the necessary components. As our signal has </w:t>
+      </w:r>
+      <w:r>
+        <w:rPr>
+          <w:rFonts w:ascii="Times New Roman" w:hAnsi="Times New Roman" w:cs="Times New Roman"/>
+          <w:sz w:val="32"/>
+          <w:szCs w:val="32"/>
+        </w:rPr>
+        <w:t>3</w:t>
+      </w:r>
+      <w:r>
+        <w:rPr>
+          <w:rFonts w:ascii="Times New Roman" w:hAnsi="Times New Roman" w:cs="Times New Roman"/>
+          <w:sz w:val="32"/>
+          <w:szCs w:val="32"/>
+        </w:rPr>
+        <w:t xml:space="preserve"> frequency components, we took </w:t>
+      </w:r>
+      <w:r>
+        <w:rPr>
+          <w:rFonts w:ascii="Times New Roman" w:hAnsi="Times New Roman" w:cs="Times New Roman"/>
+          <w:sz w:val="32"/>
+          <w:szCs w:val="32"/>
+        </w:rPr>
+        <w:t xml:space="preserve">3 </w:t>
+      </w:r>
+      <w:r>
+        <w:rPr>
+          <w:rFonts w:ascii="Times New Roman" w:hAnsi="Times New Roman" w:cs="Times New Roman"/>
+          <w:sz w:val="32"/>
+          <w:szCs w:val="32"/>
+        </w:rPr>
+        <w:t>sin waves and a carrier signal. Then we took a sum of t</w:t>
+      </w:r>
+      <w:r>
+        <w:rPr>
+          <w:rFonts w:ascii="Times New Roman" w:hAnsi="Times New Roman" w:cs="Times New Roman"/>
+          <w:sz w:val="32"/>
+          <w:szCs w:val="32"/>
+        </w:rPr>
+        <w:t>hree</w:t>
+      </w:r>
+      <w:r>
+        <w:rPr>
+          <w:rFonts w:ascii="Times New Roman" w:hAnsi="Times New Roman" w:cs="Times New Roman"/>
+          <w:sz w:val="32"/>
+          <w:szCs w:val="32"/>
+        </w:rPr>
+        <w:t>-input for producing the composite signal. Then we took a gain which works like a multiplier and converts the signal into a unipolar signal. Then we took another sum to add a constant. Then we took a product to multiply the unipolar signal with carrier signal in order to complete modulation. Then we took a scope to see the modulated signal as output. For demodulation, at first, we took a product to multiply modulated signal with a constant and carrier signal. Then we pass the signal through the low pass filter where we used a frequency which is a little more than the highest frequency component present in our input signal. After then we took the second scope to see the demodulation as output. Finally, for recovering the signal we used another sum to add the constant with the demodulated signal. Then we took another gain to recover the actual signal. Finally, we took another scope to see the final output which is the recovered signal.</w:t>
+      </w:r>
     </w:p>
     <w:p>
       <w:pPr>
@@ -1266,130 +1336,34 @@
           <w:u w:val="single"/>
         </w:rPr>
       </w:pPr>
-    </w:p>
-    <w:p>
-      <w:pPr>
-        <w:rPr>
-          <w:rFonts w:ascii="Times New Roman" w:hAnsi="Times New Roman" w:cs="Times New Roman"/>
-          <w:b/>
-          <w:bCs/>
-          <w:sz w:val="32"/>
-          <w:szCs w:val="32"/>
-          <w:u w:val="single"/>
-        </w:rPr>
-      </w:pPr>
-    </w:p>
-    <w:p>
-      <w:pPr>
-        <w:rPr>
-          <w:rFonts w:ascii="Times New Roman" w:hAnsi="Times New Roman" w:cs="Times New Roman"/>
-          <w:b/>
-          <w:bCs/>
-          <w:sz w:val="32"/>
-          <w:szCs w:val="32"/>
-          <w:u w:val="single"/>
-        </w:rPr>
-      </w:pPr>
-    </w:p>
-    <w:p>
-      <w:pPr>
-        <w:rPr>
-          <w:rFonts w:ascii="Times New Roman" w:hAnsi="Times New Roman" w:cs="Times New Roman"/>
-          <w:b/>
-          <w:bCs/>
-          <w:sz w:val="32"/>
-          <w:szCs w:val="32"/>
-          <w:u w:val="single"/>
-        </w:rPr>
-      </w:pPr>
-    </w:p>
-    <w:p>
-      <w:pPr>
-        <w:rPr>
-          <w:rFonts w:ascii="Times New Roman" w:hAnsi="Times New Roman" w:cs="Times New Roman"/>
-          <w:b/>
-          <w:bCs/>
-          <w:sz w:val="32"/>
-          <w:szCs w:val="32"/>
-          <w:u w:val="single"/>
-        </w:rPr>
-      </w:pPr>
-    </w:p>
-    <w:p>
-      <w:pPr>
-        <w:rPr>
-          <w:rFonts w:ascii="Times New Roman" w:hAnsi="Times New Roman" w:cs="Times New Roman"/>
-          <w:b/>
-          <w:bCs/>
-          <w:sz w:val="32"/>
-          <w:szCs w:val="32"/>
-          <w:u w:val="single"/>
-        </w:rPr>
-      </w:pPr>
-    </w:p>
-    <w:p>
-      <w:pPr>
-        <w:rPr>
-          <w:rFonts w:ascii="Times New Roman" w:hAnsi="Times New Roman" w:cs="Times New Roman"/>
-          <w:b/>
-          <w:bCs/>
-          <w:sz w:val="32"/>
-          <w:szCs w:val="32"/>
-          <w:u w:val="single"/>
-        </w:rPr>
-      </w:pPr>
-    </w:p>
-    <w:p>
-      <w:pPr>
-        <w:rPr>
-          <w:rFonts w:ascii="Times New Roman" w:hAnsi="Times New Roman" w:cs="Times New Roman"/>
-          <w:b/>
-          <w:bCs/>
-          <w:sz w:val="32"/>
-          <w:szCs w:val="32"/>
-          <w:u w:val="single"/>
-        </w:rPr>
-      </w:pPr>
-    </w:p>
-    <w:p>
-      <w:pPr>
-        <w:rPr>
-          <w:rFonts w:ascii="Times New Roman" w:hAnsi="Times New Roman" w:cs="Times New Roman"/>
-          <w:b/>
-          <w:bCs/>
-          <w:sz w:val="32"/>
-          <w:szCs w:val="32"/>
-          <w:u w:val="single"/>
-        </w:rPr>
-      </w:pPr>
-      <w:r>
-        <w:rPr>
-          <w:rFonts w:ascii="Times New Roman" w:hAnsi="Times New Roman" w:cs="Times New Roman"/>
-          <w:b/>
-          <w:bCs/>
-          <w:sz w:val="32"/>
-          <w:szCs w:val="32"/>
-          <w:u w:val="single"/>
+      <w:r>
+        <w:rPr>
+          <w:rFonts w:ascii="Times New Roman" w:hAnsi="Times New Roman" w:cs="Times New Roman"/>
+          <w:b/>
+          <w:bCs/>
+          <w:sz w:val="32"/>
+          <w:szCs w:val="32"/>
+          <w:u w:val="single"/>
+        </w:rPr>
+        <w:t>Demodulation Output Scope:</w:t>
+      </w:r>
+    </w:p>
+    <w:p>
+      <w:pPr>
+        <w:rPr>
+          <w:rFonts w:ascii="Times New Roman" w:hAnsi="Times New Roman" w:cs="Times New Roman"/>
+          <w:b/>
+          <w:bCs/>
+          <w:sz w:val="32"/>
+          <w:szCs w:val="32"/>
+          <w:u w:val="single"/>
+        </w:rPr>
+      </w:pPr>
+      <w:r>
+        <w:rPr>
+          <w:noProof/>
         </w:rPr>
         <w:lastRenderedPageBreak/>
-        <w:t>Demodulation Output Scope:</w:t>
-      </w:r>
-    </w:p>
-    <w:p>
-      <w:pPr>
-        <w:rPr>
-          <w:rFonts w:ascii="Times New Roman" w:hAnsi="Times New Roman" w:cs="Times New Roman"/>
-          <w:b/>
-          <w:bCs/>
-          <w:sz w:val="32"/>
-          <w:szCs w:val="32"/>
-          <w:u w:val="single"/>
-        </w:rPr>
-      </w:pPr>
-      <w:r>
-        <w:rPr>
-          <w:noProof/>
-        </w:rPr>
         <w:drawing>
           <wp:inline distT="0" distB="0" distL="0" distR="0" wp14:anchorId="6247D60D" wp14:editId="36FC197D">
             <wp:extent cx="8229600" cy="4629150"/>
@@ -1853,6 +1827,18 @@
           <w:u w:val="single"/>
         </w:rPr>
       </w:pPr>
+    </w:p>
+    <w:p>
+      <w:pPr>
+        <w:rPr>
+          <w:rFonts w:ascii="Times New Roman" w:hAnsi="Times New Roman" w:cs="Times New Roman"/>
+          <w:b/>
+          <w:bCs/>
+          <w:sz w:val="32"/>
+          <w:szCs w:val="32"/>
+          <w:u w:val="single"/>
+        </w:rPr>
+      </w:pPr>
       <w:r>
         <w:rPr>
           <w:rFonts w:ascii="Times New Roman" w:hAnsi="Times New Roman" w:cs="Times New Roman"/>
@@ -1926,6 +1912,67 @@
     </w:p>
     <w:p>
       <w:pPr>
+        <w:jc w:val="both"/>
+        <w:rPr>
+          <w:rFonts w:ascii="Times New Roman" w:hAnsi="Times New Roman" w:cs="Times New Roman"/>
+          <w:sz w:val="32"/>
+          <w:szCs w:val="32"/>
+        </w:rPr>
+      </w:pPr>
+      <w:r>
+        <w:rPr>
+          <w:rFonts w:ascii="Times New Roman" w:hAnsi="Times New Roman" w:cs="Times New Roman"/>
+          <w:b/>
+          <w:bCs/>
+          <w:sz w:val="32"/>
+          <w:szCs w:val="32"/>
+          <w:u w:val="single"/>
+        </w:rPr>
+        <w:t>Procedure:</w:t>
+      </w:r>
+      <w:r>
+        <w:rPr>
+          <w:rFonts w:ascii="Times New Roman" w:hAnsi="Times New Roman" w:cs="Times New Roman"/>
+          <w:sz w:val="32"/>
+          <w:szCs w:val="32"/>
+        </w:rPr>
+        <w:t xml:space="preserve">  At first, we opened Simulink in </w:t>
+      </w:r>
+      <w:r>
+        <w:rPr>
+          <w:rFonts w:ascii="Times New Roman" w:hAnsi="Times New Roman" w:cs="Times New Roman"/>
+          <w:sz w:val="32"/>
+          <w:szCs w:val="32"/>
+        </w:rPr>
+        <w:t>MATLAB</w:t>
+      </w:r>
+      <w:r>
+        <w:rPr>
+          <w:rFonts w:ascii="Times New Roman" w:hAnsi="Times New Roman" w:cs="Times New Roman"/>
+          <w:sz w:val="32"/>
+          <w:szCs w:val="32"/>
+        </w:rPr>
+        <w:t xml:space="preserve"> and select blank model. Then from library browser we ch</w:t>
+      </w:r>
+      <w:r>
+        <w:rPr>
+          <w:rFonts w:ascii="Times New Roman" w:hAnsi="Times New Roman" w:cs="Times New Roman"/>
+          <w:sz w:val="32"/>
+          <w:szCs w:val="32"/>
+        </w:rPr>
+        <w:t>o</w:t>
+      </w:r>
+      <w:r>
+        <w:rPr>
+          <w:rFonts w:ascii="Times New Roman" w:hAnsi="Times New Roman" w:cs="Times New Roman"/>
+          <w:sz w:val="32"/>
+          <w:szCs w:val="32"/>
+        </w:rPr>
+        <w:t>ose the necessary components. As our signal has 2 frequency components, we took 2 sin waves and a carrier signal. Then we took a sum of two-input for producing the composite signal. Then we took a gain which works like a multiplier and converts the signal into a unipolar signal. Then we took another sum to add a constant. Then we took a product to multiply the unipolar signal with carrier signal in order to complete modulation. Then we took a scope to see the modulated signal as output. For demodulation, at first, we took a product to multiply modulated signal with a constant and carrier signal. Then we pass the signal through the low pass filter where we used a frequency which is a little more than the highest frequency component present in our input signal. After then we took the second scope to see the demodulation as output. Finally, for recovering the signal we used another sum to add the constant with the demodulated signal. Then we took another gain to recover the actual signal. Finally, we took another scope to see the final output which is the recovered signal.</w:t>
+      </w:r>
+    </w:p>
+    <w:p>
+      <w:pPr>
         <w:rPr>
           <w:rFonts w:ascii="Times New Roman" w:hAnsi="Times New Roman" w:cs="Times New Roman"/>
           <w:b/>
@@ -2034,15 +2081,76 @@
           <w:u w:val="single"/>
         </w:rPr>
       </w:pPr>
-      <w:r>
-        <w:rPr>
-          <w:rFonts w:ascii="Times New Roman" w:hAnsi="Times New Roman" w:cs="Times New Roman"/>
-          <w:b/>
-          <w:bCs/>
-          <w:sz w:val="32"/>
-          <w:szCs w:val="32"/>
-          <w:u w:val="single"/>
-        </w:rPr>
+    </w:p>
+    <w:p>
+      <w:pPr>
+        <w:rPr>
+          <w:rFonts w:ascii="Times New Roman" w:hAnsi="Times New Roman" w:cs="Times New Roman"/>
+          <w:b/>
+          <w:bCs/>
+          <w:sz w:val="32"/>
+          <w:szCs w:val="32"/>
+          <w:u w:val="single"/>
+        </w:rPr>
+      </w:pPr>
+    </w:p>
+    <w:p>
+      <w:pPr>
+        <w:rPr>
+          <w:rFonts w:ascii="Times New Roman" w:hAnsi="Times New Roman" w:cs="Times New Roman"/>
+          <w:b/>
+          <w:bCs/>
+          <w:sz w:val="32"/>
+          <w:szCs w:val="32"/>
+          <w:u w:val="single"/>
+        </w:rPr>
+      </w:pPr>
+    </w:p>
+    <w:p>
+      <w:pPr>
+        <w:rPr>
+          <w:rFonts w:ascii="Times New Roman" w:hAnsi="Times New Roman" w:cs="Times New Roman"/>
+          <w:b/>
+          <w:bCs/>
+          <w:sz w:val="32"/>
+          <w:szCs w:val="32"/>
+          <w:u w:val="single"/>
+        </w:rPr>
+      </w:pPr>
+    </w:p>
+    <w:p>
+      <w:pPr>
+        <w:rPr>
+          <w:rFonts w:ascii="Times New Roman" w:hAnsi="Times New Roman" w:cs="Times New Roman"/>
+          <w:b/>
+          <w:bCs/>
+          <w:sz w:val="32"/>
+          <w:szCs w:val="32"/>
+          <w:u w:val="single"/>
+        </w:rPr>
+      </w:pPr>
+    </w:p>
+    <w:p>
+      <w:pPr>
+        <w:rPr>
+          <w:rFonts w:ascii="Times New Roman" w:hAnsi="Times New Roman" w:cs="Times New Roman"/>
+          <w:b/>
+          <w:bCs/>
+          <w:sz w:val="32"/>
+          <w:szCs w:val="32"/>
+          <w:u w:val="single"/>
+        </w:rPr>
+      </w:pPr>
+      <w:r>
+        <w:rPr>
+          <w:rFonts w:ascii="Times New Roman" w:hAnsi="Times New Roman" w:cs="Times New Roman"/>
+          <w:b/>
+          <w:bCs/>
+          <w:sz w:val="32"/>
+          <w:szCs w:val="32"/>
+          <w:u w:val="single"/>
+        </w:rPr>
+        <w:lastRenderedPageBreak/>
         <w:t>Demodulation Output Scope:</w:t>
       </w:r>
     </w:p>
@@ -2142,7 +2250,6 @@
           <w:szCs w:val="32"/>
           <w:u w:val="single"/>
         </w:rPr>
-        <w:lastRenderedPageBreak/>
         <w:t>Scope for original signal and recovered signal:</w:t>
       </w:r>
     </w:p>
@@ -2901,7 +3008,7 @@
   <w:style w:type="paragraph" w:default="1" w:styleId="Normal">
     <w:name w:val="Normal"/>
     <w:qFormat/>
-    <w:rsid w:val="00F94265"/>
+    <w:rsid w:val="00040ACB"/>
     <w:pPr>
       <w:spacing w:line="256" w:lineRule="auto"/>
     </w:pPr>

</xml_diff>